<commit_message>
docs: arrumando numeração de requisitos no dre
</commit_message>
<xml_diff>
--- a/Documentação de Requisitos - Gestor de Estoque.docx
+++ b/Documentação de Requisitos - Gestor de Estoque.docx
@@ -14264,7 +14264,7 @@
           <w:szCs w:val="22"/>
           <w:rtl w:val="0"/>
         </w:rPr>
-        <w:t xml:space="preserve">[RFS29] Emitir relatório de produtos em estoque por categoria</w:t>
+        <w:t xml:space="preserve">[RFS25] Emitir relatório de produtos em estoque por categoria</w:t>
       </w:r>
     </w:p>
     <w:p>
@@ -14930,7 +14930,7 @@
           <w:szCs w:val="22"/>
           <w:rtl w:val="0"/>
         </w:rPr>
-        <w:t xml:space="preserve">[RFS30] Emitir relatório de movimentação dos produtos</w:t>
+        <w:t xml:space="preserve">[RFS26] Emitir relatório de movimentação dos produtos</w:t>
       </w:r>
     </w:p>
     <w:p>
@@ -15513,7 +15513,7 @@
           <w:rFonts w:ascii="Calibri" w:cs="Calibri" w:eastAsia="Calibri" w:hAnsi="Calibri"/>
           <w:rtl w:val="0"/>
         </w:rPr>
-        <w:t xml:space="preserve">Este relatório, deverá retornar as informações apresentadas na tabela X apresentada abaixo:</w:t>
+        <w:t xml:space="preserve">Este relatório, deverá retornar as informações apresentadas de forma tabulada, como o exemplo apresentado abaixo:</w:t>
       </w:r>
     </w:p>
     <w:p>

</xml_diff>